<commit_message>
Update Trabajo Practico Integrador.docx
</commit_message>
<xml_diff>
--- a/Trabajo Practico Integrador.docx
+++ b/Trabajo Practico Integrador.docx
@@ -422,15 +422,51 @@
         </w:rPr>
         <w:t>Services a las unidades.</w:t>
       </w:r>
+    </w:p>
+    <w:p>
+      <w:pPr>
+        <w:rPr>
+          <w:lang w:val="en-US"/>
+        </w:rPr>
+      </w:pPr>
+      <w:r>
+        <w:rPr>
+          <w:b/>
+          <w:bCs/>
+          <w:lang w:val="en-US"/>
+        </w:rPr>
+        <w:t xml:space="preserve">Link </w:t>
+      </w:r>
+      <w:proofErr w:type="spellStart"/>
+      <w:r>
+        <w:rPr>
+          <w:b/>
+          <w:bCs/>
+          <w:lang w:val="en-US"/>
+        </w:rPr>
+        <w:t>Github</w:t>
+      </w:r>
+      <w:proofErr w:type="spellEnd"/>
+      <w:r>
+        <w:rPr>
+          <w:lang w:val="en-US"/>
+        </w:rPr>
+        <w:t xml:space="preserve">: </w:t>
+      </w:r>
+      <w:r>
+        <w:rPr>
+          <w:lang w:val="en-US"/>
+        </w:rPr>
+        <w:t>https://github.com/cabezonbh</w:t>
+      </w:r>
       <w:bookmarkStart w:id="0" w:name="_GoBack"/>
       <w:bookmarkEnd w:id="0"/>
-    </w:p>
-    <w:p>
-      <w:pPr>
-        <w:rPr>
-          <w:lang w:val="es-MX"/>
-        </w:rPr>
-      </w:pPr>
+      <w:r>
+        <w:rPr>
+          <w:lang w:val="en-US"/>
+        </w:rPr>
+        <w:t>h/TrabajoPractico.git</w:t>
+      </w:r>
     </w:p>
     <w:sectPr>
       <w:pgSz w:w="11906" w:h="16838"/>

</xml_diff>